<commit_message>
estudei um pouco de operadores e sobre o DOM
</commit_message>
<xml_diff>
--- a/java script/Documentação Java script.docx
+++ b/java script/Documentação Java script.docx
@@ -4,10 +4,7 @@
   <w:body>
     <w:p>
       <w:r>
-        <w:t>Java</w:t>
-      </w:r>
-      <w:r>
-        <w:t xml:space="preserve"> script</w:t>
+        <w:t>Java script</w:t>
       </w:r>
     </w:p>
     <w:p/>
@@ -31,13 +28,7 @@
     </w:p>
     <w:p>
       <w:r>
-        <w:t xml:space="preserve">esse script é uma mensagem que aparece na tela antes de carregar a página, usado no </w:t>
-      </w:r>
-      <w:r>
-        <w:t>próprio</w:t>
-      </w:r>
-      <w:r>
-        <w:t xml:space="preserve"> </w:t>
+        <w:t xml:space="preserve">esse script é uma mensagem que aparece na tela antes de carregar a página, usado no próprio </w:t>
       </w:r>
       <w:proofErr w:type="spellStart"/>
       <w:r>
@@ -173,16 +164,7 @@
     </w:p>
     <w:p>
       <w:r>
-        <w:t xml:space="preserve">para aderir valores a </w:t>
-      </w:r>
-      <w:r>
-        <w:t>variável</w:t>
-      </w:r>
-      <w:r>
-        <w:t xml:space="preserve"> é o </w:t>
-      </w:r>
-      <w:r>
-        <w:t>código</w:t>
+        <w:t>para aderir valores a variável é o código</w:t>
       </w:r>
     </w:p>
     <w:p>
@@ -192,36 +174,12 @@
     </w:p>
     <w:p>
       <w:r>
-        <w:t>variáveis</w:t>
-      </w:r>
-      <w:r>
-        <w:t xml:space="preserve"> sempre começam com letra, $, _pode ter </w:t>
-      </w:r>
-      <w:r>
-        <w:t>símbolos</w:t>
-      </w:r>
-      <w:r>
-        <w:t xml:space="preserve"> e n pode conter espaço e palavras já utilizadas na linguagem, letras </w:t>
-      </w:r>
-      <w:r>
-        <w:t>maiúsculas</w:t>
-      </w:r>
-      <w:r>
-        <w:t xml:space="preserve"> fazer diferença</w:t>
-      </w:r>
-    </w:p>
-    <w:p>
-      <w:r>
-        <w:t xml:space="preserve">qual quer </w:t>
-      </w:r>
-      <w:r>
-        <w:t>número</w:t>
-      </w:r>
-      <w:r>
-        <w:t xml:space="preserve"> conta como </w:t>
-      </w:r>
-      <w:r>
-        <w:t>número</w:t>
+        <w:t>variáveis sempre começam com letra, $, _pode ter símbolos e n pode conter espaço e palavras já utilizadas na linguagem, letras maiúsculas fazer diferença</w:t>
+      </w:r>
+    </w:p>
+    <w:p>
+      <w:r>
+        <w:t>qual quer número conta como número</w:t>
       </w:r>
     </w:p>
     <w:p>
@@ -235,25 +193,30 @@
       </w:r>
     </w:p>
     <w:p>
-      <w:r>
-        <w:t xml:space="preserve">usa se </w:t>
-      </w:r>
-      <w:proofErr w:type="spellStart"/>
-      <w:r>
-        <w:t>typeof</w:t>
-      </w:r>
-      <w:proofErr w:type="spellEnd"/>
-      <w:r>
-        <w:t xml:space="preserve"> para definir variável </w:t>
-      </w:r>
       <w:r>
         <w:rPr>
           <w:noProof/>
         </w:rPr>
         <w:drawing>
-          <wp:inline distT="0" distB="0" distL="0" distR="0" wp14:anchorId="50B35E74" wp14:editId="0C3B734B">
-            <wp:extent cx="3810000" cy="2600325"/>
-            <wp:effectExtent l="0" t="0" r="0" b="9525"/>
+          <wp:anchor distT="0" distB="0" distL="114300" distR="114300" simplePos="0" relativeHeight="251659264" behindDoc="0" locked="0" layoutInCell="1" allowOverlap="1" wp14:anchorId="50B35E74" wp14:editId="40CAE338">
+            <wp:simplePos x="0" y="0"/>
+            <wp:positionH relativeFrom="page">
+              <wp:align>left</wp:align>
+            </wp:positionH>
+            <wp:positionV relativeFrom="paragraph">
+              <wp:posOffset>251007</wp:posOffset>
+            </wp:positionV>
+            <wp:extent cx="2612572" cy="2115820"/>
+            <wp:effectExtent l="0" t="0" r="0" b="0"/>
+            <wp:wrapThrough wrapText="bothSides">
+              <wp:wrapPolygon edited="0">
+                <wp:start x="0" y="0"/>
+                <wp:lineTo x="0" y="21393"/>
+                <wp:lineTo x="21421" y="21393"/>
+                <wp:lineTo x="21421" y="0"/>
+                <wp:lineTo x="0" y="0"/>
+              </wp:wrapPolygon>
+            </wp:wrapThrough>
             <wp:docPr id="2" name="Imagem 2"/>
             <wp:cNvGraphicFramePr>
               <a:graphicFrameLocks xmlns:a="http://schemas.openxmlformats.org/drawingml/2006/main" noChangeAspect="1"/>
@@ -266,7 +229,13 @@
                     <pic:cNvPicPr/>
                   </pic:nvPicPr>
                   <pic:blipFill>
-                    <a:blip r:embed="rId5"/>
+                    <a:blip r:embed="rId5">
+                      <a:extLst>
+                        <a:ext uri="{28A0092B-C50C-407E-A947-70E740481C1C}">
+                          <a14:useLocalDpi xmlns:a14="http://schemas.microsoft.com/office/drawing/2010/main" val="0"/>
+                        </a:ext>
+                      </a:extLst>
+                    </a:blip>
                     <a:stretch>
                       <a:fillRect/>
                     </a:stretch>
@@ -274,7 +243,7 @@
                   <pic:spPr>
                     <a:xfrm>
                       <a:off x="0" y="0"/>
-                      <a:ext cx="3810000" cy="2600325"/>
+                      <a:ext cx="2612572" cy="2115820"/>
                     </a:xfrm>
                     <a:prstGeom prst="rect">
                       <a:avLst/>
@@ -283,20 +252,36 @@
                 </pic:pic>
               </a:graphicData>
             </a:graphic>
-          </wp:inline>
+            <wp14:sizeRelH relativeFrom="margin">
+              <wp14:pctWidth>0</wp14:pctWidth>
+            </wp14:sizeRelH>
+          </wp:anchor>
         </w:drawing>
       </w:r>
-    </w:p>
-    <w:p>
       <w:r>
         <w:rPr>
           <w:noProof/>
         </w:rPr>
-        <w:lastRenderedPageBreak/>
         <w:drawing>
-          <wp:inline distT="0" distB="0" distL="0" distR="0" wp14:anchorId="2F4CF38D" wp14:editId="3628333A">
-            <wp:extent cx="4048125" cy="2800350"/>
-            <wp:effectExtent l="0" t="0" r="9525" b="0"/>
+          <wp:anchor distT="0" distB="0" distL="114300" distR="114300" simplePos="0" relativeHeight="251660288" behindDoc="0" locked="0" layoutInCell="1" allowOverlap="1" wp14:anchorId="2F4CF38D" wp14:editId="78197737">
+            <wp:simplePos x="0" y="0"/>
+            <wp:positionH relativeFrom="column">
+              <wp:posOffset>1623060</wp:posOffset>
+            </wp:positionH>
+            <wp:positionV relativeFrom="paragraph">
+              <wp:posOffset>306343</wp:posOffset>
+            </wp:positionV>
+            <wp:extent cx="2689225" cy="1859915"/>
+            <wp:effectExtent l="0" t="0" r="0" b="6985"/>
+            <wp:wrapThrough wrapText="bothSides">
+              <wp:wrapPolygon edited="0">
+                <wp:start x="0" y="0"/>
+                <wp:lineTo x="0" y="21460"/>
+                <wp:lineTo x="21421" y="21460"/>
+                <wp:lineTo x="21421" y="0"/>
+                <wp:lineTo x="0" y="0"/>
+              </wp:wrapPolygon>
+            </wp:wrapThrough>
             <wp:docPr id="3" name="Imagem 3"/>
             <wp:cNvGraphicFramePr>
               <a:graphicFrameLocks xmlns:a="http://schemas.openxmlformats.org/drawingml/2006/main" noChangeAspect="1"/>
@@ -309,7 +294,13 @@
                     <pic:cNvPicPr/>
                   </pic:nvPicPr>
                   <pic:blipFill>
-                    <a:blip r:embed="rId6"/>
+                    <a:blip r:embed="rId6">
+                      <a:extLst>
+                        <a:ext uri="{28A0092B-C50C-407E-A947-70E740481C1C}">
+                          <a14:useLocalDpi xmlns:a14="http://schemas.microsoft.com/office/drawing/2010/main" val="0"/>
+                        </a:ext>
+                      </a:extLst>
+                    </a:blip>
                     <a:stretch>
                       <a:fillRect/>
                     </a:stretch>
@@ -317,7 +308,764 @@
                   <pic:spPr>
                     <a:xfrm>
                       <a:off x="0" y="0"/>
-                      <a:ext cx="4048125" cy="2800350"/>
+                      <a:ext cx="2689225" cy="1859915"/>
+                    </a:xfrm>
+                    <a:prstGeom prst="rect">
+                      <a:avLst/>
+                    </a:prstGeom>
+                  </pic:spPr>
+                </pic:pic>
+              </a:graphicData>
+            </a:graphic>
+            <wp14:sizeRelH relativeFrom="margin">
+              <wp14:pctWidth>0</wp14:pctWidth>
+            </wp14:sizeRelH>
+            <wp14:sizeRelV relativeFrom="margin">
+              <wp14:pctHeight>0</wp14:pctHeight>
+            </wp14:sizeRelV>
+          </wp:anchor>
+        </w:drawing>
+      </w:r>
+      <w:r>
+        <w:t xml:space="preserve">usa se </w:t>
+      </w:r>
+      <w:proofErr w:type="spellStart"/>
+      <w:r>
+        <w:t>typeof</w:t>
+      </w:r>
+      <w:proofErr w:type="spellEnd"/>
+      <w:r>
+        <w:t xml:space="preserve"> para definir variável </w:t>
+      </w:r>
+    </w:p>
+    <w:p/>
+    <w:p/>
+    <w:p/>
+    <w:p/>
+    <w:p/>
+    <w:p>
+      <w:r>
+        <w:lastRenderedPageBreak/>
+        <w:t xml:space="preserve">aula 3 usando </w:t>
+      </w:r>
+      <w:proofErr w:type="spellStart"/>
+      <w:r>
+        <w:t>vs</w:t>
+      </w:r>
+      <w:proofErr w:type="spellEnd"/>
+      <w:r>
+        <w:t xml:space="preserve"> </w:t>
+      </w:r>
+      <w:proofErr w:type="spellStart"/>
+      <w:r>
+        <w:t>code</w:t>
+      </w:r>
+      <w:proofErr w:type="spellEnd"/>
+    </w:p>
+    <w:p/>
+    <w:p>
+      <w:r>
+        <w:t xml:space="preserve">se não converter a variável, sempre vai ser </w:t>
+      </w:r>
+      <w:proofErr w:type="spellStart"/>
+      <w:r>
+        <w:t>str</w:t>
+      </w:r>
+      <w:proofErr w:type="spellEnd"/>
+      <w:r>
+        <w:t xml:space="preserve"> usando o prompt, para </w:t>
+      </w:r>
+      <w:proofErr w:type="spellStart"/>
+      <w:r>
+        <w:t>comverter</w:t>
+      </w:r>
+      <w:proofErr w:type="spellEnd"/>
+      <w:r>
+        <w:t xml:space="preserve"> </w:t>
+      </w:r>
+      <w:proofErr w:type="spellStart"/>
+      <w:r>
+        <w:t>str</w:t>
+      </w:r>
+      <w:proofErr w:type="spellEnd"/>
+      <w:r>
+        <w:t xml:space="preserve"> em número se usa</w:t>
+      </w:r>
+    </w:p>
+    <w:p>
+      <w:proofErr w:type="spellStart"/>
+      <w:r>
+        <w:t>Number.parseInt</w:t>
+      </w:r>
+      <w:proofErr w:type="spellEnd"/>
+      <w:r>
+        <w:t xml:space="preserve">(#) -- para </w:t>
+      </w:r>
+      <w:proofErr w:type="spellStart"/>
+      <w:r>
+        <w:t>numeros</w:t>
+      </w:r>
+      <w:proofErr w:type="spellEnd"/>
+      <w:r>
+        <w:t xml:space="preserve"> inteiros</w:t>
+      </w:r>
+    </w:p>
+    <w:p>
+      <w:proofErr w:type="spellStart"/>
+      <w:r>
+        <w:t>Number.parseFloat</w:t>
+      </w:r>
+      <w:proofErr w:type="spellEnd"/>
+      <w:r>
+        <w:t>(</w:t>
+      </w:r>
+      <w:proofErr w:type="gramStart"/>
+      <w:r>
+        <w:t>#)--</w:t>
+      </w:r>
+      <w:proofErr w:type="gramEnd"/>
+      <w:r>
+        <w:t xml:space="preserve"> para </w:t>
+      </w:r>
+      <w:proofErr w:type="spellStart"/>
+      <w:r>
+        <w:t>numeros</w:t>
+      </w:r>
+      <w:proofErr w:type="spellEnd"/>
+      <w:r>
+        <w:t xml:space="preserve"> decimais</w:t>
+      </w:r>
+    </w:p>
+    <w:p>
+      <w:r>
+        <w:t xml:space="preserve">pode se usar somente </w:t>
+      </w:r>
+      <w:proofErr w:type="spellStart"/>
+      <w:r>
+        <w:t>number</w:t>
+      </w:r>
+      <w:proofErr w:type="spellEnd"/>
+      <w:r>
+        <w:t xml:space="preserve"> e a linguagem se vira</w:t>
+      </w:r>
+    </w:p>
+    <w:p>
+      <w:proofErr w:type="spellStart"/>
+      <w:proofErr w:type="gramStart"/>
+      <w:r>
+        <w:t>Number</w:t>
+      </w:r>
+      <w:proofErr w:type="spellEnd"/>
+      <w:r>
+        <w:t>(</w:t>
+      </w:r>
+      <w:proofErr w:type="gramEnd"/>
+      <w:r>
+        <w:t>#)</w:t>
+      </w:r>
+    </w:p>
+    <w:p>
+      <w:r>
+        <w:t xml:space="preserve">para converter número em </w:t>
+      </w:r>
+      <w:proofErr w:type="spellStart"/>
+      <w:r>
+        <w:t>str</w:t>
+      </w:r>
+      <w:proofErr w:type="spellEnd"/>
+      <w:r>
+        <w:t xml:space="preserve"> usa-se</w:t>
+      </w:r>
+    </w:p>
+    <w:p>
+      <w:proofErr w:type="spellStart"/>
+      <w:proofErr w:type="gramStart"/>
+      <w:r>
+        <w:t>String</w:t>
+      </w:r>
+      <w:proofErr w:type="spellEnd"/>
+      <w:r>
+        <w:t>(</w:t>
+      </w:r>
+      <w:proofErr w:type="gramEnd"/>
+      <w:r>
+        <w:t>#)</w:t>
+      </w:r>
+    </w:p>
+    <w:p>
+      <w:proofErr w:type="gramStart"/>
+      <w:r>
+        <w:t>#.toString</w:t>
+      </w:r>
+      <w:proofErr w:type="gramEnd"/>
+      <w:r>
+        <w:t>()</w:t>
+      </w:r>
+    </w:p>
+    <w:p/>
+    <w:p>
+      <w:r>
+        <w:t xml:space="preserve">para colocar variáveis em uma frase usa-se </w:t>
+      </w:r>
+    </w:p>
+    <w:p>
+      <w:r>
+        <w:t>`${</w:t>
+      </w:r>
+      <w:proofErr w:type="gramStart"/>
+      <w:r>
+        <w:t>#}`</w:t>
+      </w:r>
+      <w:proofErr w:type="gramEnd"/>
+      <w:r>
+        <w:t xml:space="preserve"> (tem q usar crase)</w:t>
+      </w:r>
+    </w:p>
+    <w:p>
+      <w:proofErr w:type="gramStart"/>
+      <w:r>
+        <w:t>#.length</w:t>
+      </w:r>
+      <w:proofErr w:type="gramEnd"/>
+      <w:r>
+        <w:t xml:space="preserve"> --informa quantos caracteres tem uma </w:t>
+      </w:r>
+      <w:proofErr w:type="spellStart"/>
+      <w:r>
+        <w:t>str</w:t>
+      </w:r>
+      <w:proofErr w:type="spellEnd"/>
+    </w:p>
+    <w:p>
+      <w:proofErr w:type="gramStart"/>
+      <w:r>
+        <w:t>#.toUpperCase</w:t>
+      </w:r>
+      <w:proofErr w:type="gramEnd"/>
+      <w:r>
+        <w:t>() --</w:t>
+      </w:r>
+      <w:proofErr w:type="spellStart"/>
+      <w:r>
+        <w:t>tranforma</w:t>
+      </w:r>
+      <w:proofErr w:type="spellEnd"/>
+      <w:r>
+        <w:t xml:space="preserve"> a </w:t>
+      </w:r>
+      <w:proofErr w:type="spellStart"/>
+      <w:r>
+        <w:t>str</w:t>
+      </w:r>
+      <w:proofErr w:type="spellEnd"/>
+      <w:r>
+        <w:t xml:space="preserve"> em letras </w:t>
+      </w:r>
+      <w:proofErr w:type="spellStart"/>
+      <w:r>
+        <w:t>maiusculas</w:t>
+      </w:r>
+      <w:proofErr w:type="spellEnd"/>
+    </w:p>
+    <w:p>
+      <w:proofErr w:type="gramStart"/>
+      <w:r>
+        <w:t>#.toLowerCase</w:t>
+      </w:r>
+      <w:proofErr w:type="gramEnd"/>
+      <w:r>
+        <w:t>() --</w:t>
+      </w:r>
+      <w:proofErr w:type="spellStart"/>
+      <w:r>
+        <w:t>tranforma</w:t>
+      </w:r>
+      <w:proofErr w:type="spellEnd"/>
+      <w:r>
+        <w:t xml:space="preserve"> a </w:t>
+      </w:r>
+      <w:proofErr w:type="spellStart"/>
+      <w:r>
+        <w:t>str</w:t>
+      </w:r>
+      <w:proofErr w:type="spellEnd"/>
+      <w:r>
+        <w:t xml:space="preserve"> em </w:t>
+      </w:r>
+      <w:proofErr w:type="spellStart"/>
+      <w:r>
+        <w:t>letrs</w:t>
+      </w:r>
+      <w:proofErr w:type="spellEnd"/>
+      <w:r>
+        <w:t xml:space="preserve"> </w:t>
+      </w:r>
+      <w:proofErr w:type="spellStart"/>
+      <w:r>
+        <w:t>minusculas</w:t>
+      </w:r>
+      <w:proofErr w:type="spellEnd"/>
+    </w:p>
+    <w:p>
+      <w:r>
+        <w:t xml:space="preserve">para o </w:t>
+      </w:r>
+      <w:proofErr w:type="spellStart"/>
+      <w:r>
+        <w:t>java</w:t>
+      </w:r>
+      <w:proofErr w:type="spellEnd"/>
+      <w:r>
+        <w:t xml:space="preserve"> colocar no </w:t>
+      </w:r>
+      <w:proofErr w:type="spellStart"/>
+      <w:r>
+        <w:t>proprio</w:t>
+      </w:r>
+      <w:proofErr w:type="spellEnd"/>
+      <w:r>
+        <w:t xml:space="preserve"> </w:t>
+      </w:r>
+      <w:proofErr w:type="spellStart"/>
+      <w:r>
+        <w:t>html</w:t>
+      </w:r>
+      <w:proofErr w:type="spellEnd"/>
+      <w:r>
+        <w:t xml:space="preserve"> usa-se</w:t>
+      </w:r>
+    </w:p>
+    <w:p>
+      <w:proofErr w:type="spellStart"/>
+      <w:proofErr w:type="gramStart"/>
+      <w:r>
+        <w:t>document.write</w:t>
+      </w:r>
+      <w:proofErr w:type="spellEnd"/>
+      <w:proofErr w:type="gramEnd"/>
+      <w:r>
+        <w:t>(#) --(esse já funciona com quebra de linha no prompt)</w:t>
+      </w:r>
+    </w:p>
+    <w:p>
+      <w:r>
+        <w:t>com quebra de linha</w:t>
+      </w:r>
+    </w:p>
+    <w:p>
+      <w:proofErr w:type="spellStart"/>
+      <w:proofErr w:type="gramStart"/>
+      <w:r>
+        <w:t>document.writeIn</w:t>
+      </w:r>
+      <w:proofErr w:type="spellEnd"/>
+      <w:proofErr w:type="gramEnd"/>
+      <w:r>
+        <w:t xml:space="preserve"> (n funcionou no prompt)</w:t>
+      </w:r>
+    </w:p>
+    <w:p>
+      <w:proofErr w:type="spellStart"/>
+      <w:r>
+        <w:t>tags</w:t>
+      </w:r>
+      <w:proofErr w:type="spellEnd"/>
+      <w:r>
+        <w:t xml:space="preserve"> </w:t>
+      </w:r>
+      <w:proofErr w:type="spellStart"/>
+      <w:r>
+        <w:t>html</w:t>
+      </w:r>
+      <w:proofErr w:type="spellEnd"/>
+      <w:r>
+        <w:t xml:space="preserve"> </w:t>
+      </w:r>
+      <w:proofErr w:type="spellStart"/>
+      <w:r>
+        <w:t>tb</w:t>
+      </w:r>
+      <w:proofErr w:type="spellEnd"/>
+      <w:r>
+        <w:t xml:space="preserve"> </w:t>
+      </w:r>
+      <w:proofErr w:type="spellStart"/>
+      <w:r>
+        <w:t>funcionan</w:t>
+      </w:r>
+      <w:proofErr w:type="spellEnd"/>
+      <w:r>
+        <w:t xml:space="preserve"> no </w:t>
+      </w:r>
+      <w:proofErr w:type="spellStart"/>
+      <w:r>
+        <w:t>js</w:t>
+      </w:r>
+      <w:proofErr w:type="spellEnd"/>
+      <w:r>
+        <w:t xml:space="preserve"> por exemplo</w:t>
+      </w:r>
+    </w:p>
+    <w:p>
+      <w:r>
+        <w:t>`&lt;h1&gt;</w:t>
+      </w:r>
+      <w:proofErr w:type="spellStart"/>
+      <w:r>
+        <w:t>kkk</w:t>
+      </w:r>
+      <w:proofErr w:type="spellEnd"/>
+      <w:r>
+        <w:t>&lt;/h1&gt;` tem q estar em crase</w:t>
+      </w:r>
+    </w:p>
+    <w:p>
+      <w:r>
+        <w:t>para mostrar quantas casa decimais depois do ponto flutuante usa-se</w:t>
+      </w:r>
+    </w:p>
+    <w:p>
+      <w:proofErr w:type="gramStart"/>
+      <w:r>
+        <w:t>#.toFixed</w:t>
+      </w:r>
+      <w:proofErr w:type="gramEnd"/>
+      <w:r>
+        <w:t>(#)</w:t>
+      </w:r>
+    </w:p>
+    <w:p>
+      <w:r>
+        <w:t>para usar, ao invés de. usa-se</w:t>
+      </w:r>
+    </w:p>
+    <w:p>
+      <w:proofErr w:type="gramStart"/>
+      <w:r>
+        <w:t>#.toFixed</w:t>
+      </w:r>
+      <w:proofErr w:type="gramEnd"/>
+      <w:r>
+        <w:t>(#).replace('.', ',')</w:t>
+      </w:r>
+    </w:p>
+    <w:p>
+      <w:r>
+        <w:t>para usar reais usa-se</w:t>
+      </w:r>
+    </w:p>
+    <w:p>
+      <w:proofErr w:type="gramStart"/>
+      <w:r>
+        <w:t>#.toLocaleString</w:t>
+      </w:r>
+      <w:proofErr w:type="gramEnd"/>
+      <w:r>
+        <w:t>('pt-BR',{style:'currency',currency:'BRl'})</w:t>
+      </w:r>
+    </w:p>
+    <w:p/>
+    <w:p>
+      <w:r>
+        <w:t xml:space="preserve">ordem de </w:t>
+      </w:r>
+      <w:proofErr w:type="spellStart"/>
+      <w:r>
+        <w:t>precedencia</w:t>
+      </w:r>
+      <w:proofErr w:type="spellEnd"/>
+    </w:p>
+    <w:p>
+      <w:r>
+        <w:lastRenderedPageBreak/>
+        <w:t>(); **; *,/,%;+,-</w:t>
+      </w:r>
+    </w:p>
+    <w:p/>
+    <w:p>
+      <w:r>
+        <w:t xml:space="preserve">se um </w:t>
+      </w:r>
+      <w:proofErr w:type="spellStart"/>
+      <w:r>
+        <w:t>variavel</w:t>
+      </w:r>
+      <w:proofErr w:type="spellEnd"/>
+      <w:r>
+        <w:t xml:space="preserve"> recebe ela </w:t>
+      </w:r>
+      <w:proofErr w:type="spellStart"/>
+      <w:r>
+        <w:t>msm</w:t>
+      </w:r>
+      <w:proofErr w:type="spellEnd"/>
+      <w:r>
+        <w:t xml:space="preserve"> com uma conta pode se usar </w:t>
+      </w:r>
+    </w:p>
+    <w:p>
+      <w:r>
+        <w:t>+=</w:t>
+      </w:r>
+    </w:p>
+    <w:p>
+      <w:r>
+        <w:t>-=</w:t>
+      </w:r>
+    </w:p>
+    <w:p>
+      <w:r>
+        <w:t>*=</w:t>
+      </w:r>
+    </w:p>
+    <w:p>
+      <w:r>
+        <w:t>/=</w:t>
+      </w:r>
+    </w:p>
+    <w:p>
+      <w:r>
+        <w:t>**=</w:t>
+      </w:r>
+    </w:p>
+    <w:p>
+      <w:r>
+        <w:t>%=</w:t>
+      </w:r>
+    </w:p>
+    <w:p>
+      <w:r>
+        <w:t xml:space="preserve">para simplificar </w:t>
+      </w:r>
+      <w:proofErr w:type="spellStart"/>
+      <w:r>
+        <w:t>variavel</w:t>
+      </w:r>
+      <w:proofErr w:type="spellEnd"/>
+      <w:r>
+        <w:t xml:space="preserve"> +=1 ou -=1</w:t>
+      </w:r>
+    </w:p>
+    <w:p>
+      <w:r>
+        <w:t>++</w:t>
+      </w:r>
+    </w:p>
+    <w:p>
+      <w:r>
+        <w:t>--</w:t>
+      </w:r>
+    </w:p>
+    <w:p/>
+    <w:p>
+      <w:pPr>
+        <w:rPr>
+          <w:b/>
+          <w:bCs/>
+        </w:rPr>
+      </w:pPr>
+      <w:r>
+        <w:rPr>
+          <w:b/>
+          <w:bCs/>
+        </w:rPr>
+        <w:t xml:space="preserve">aula 8 relacionais </w:t>
+      </w:r>
+    </w:p>
+    <w:p>
+      <w:r>
+        <w:t>&lt;,&gt;,&gt;=,&lt;=,==,!=</w:t>
+      </w:r>
+    </w:p>
+    <w:p>
+      <w:r>
+        <w:t xml:space="preserve">tem valores em </w:t>
+      </w:r>
+      <w:proofErr w:type="spellStart"/>
+      <w:r>
+        <w:t>boleano</w:t>
+      </w:r>
+      <w:proofErr w:type="spellEnd"/>
+    </w:p>
+    <w:p>
+      <w:r>
+        <w:t xml:space="preserve">os relacionais </w:t>
+      </w:r>
+      <w:proofErr w:type="gramStart"/>
+      <w:r>
+        <w:t>n</w:t>
+      </w:r>
+      <w:proofErr w:type="gramEnd"/>
+      <w:r>
+        <w:t xml:space="preserve"> relacionam tipo de tipo primitivo</w:t>
+      </w:r>
+    </w:p>
+    <w:p>
+      <w:r>
+        <w:t>5=='5'==</w:t>
+      </w:r>
+      <w:proofErr w:type="spellStart"/>
+      <w:r>
+        <w:t>true</w:t>
+      </w:r>
+      <w:proofErr w:type="spellEnd"/>
+    </w:p>
+    <w:p>
+      <w:proofErr w:type="gramStart"/>
+      <w:r>
+        <w:t>ai</w:t>
+      </w:r>
+      <w:proofErr w:type="gramEnd"/>
+      <w:r>
+        <w:t xml:space="preserve"> usa relacionais de identidade com '==='</w:t>
+      </w:r>
+    </w:p>
+    <w:p>
+      <w:r>
+        <w:t>5==='5'==false</w:t>
+      </w:r>
+    </w:p>
+    <w:p>
+      <w:r>
+        <w:t>&gt;==,&lt;==,===,!==</w:t>
+      </w:r>
+    </w:p>
+    <w:p>
+      <w:r>
+        <w:rPr>
+          <w:noProof/>
+        </w:rPr>
+        <w:drawing>
+          <wp:anchor distT="0" distB="0" distL="114300" distR="114300" simplePos="0" relativeHeight="251661312" behindDoc="0" locked="0" layoutInCell="1" allowOverlap="1" wp14:anchorId="1E5D8110" wp14:editId="65A3D942">
+            <wp:simplePos x="0" y="0"/>
+            <wp:positionH relativeFrom="margin">
+              <wp:posOffset>2864485</wp:posOffset>
+            </wp:positionH>
+            <wp:positionV relativeFrom="paragraph">
+              <wp:posOffset>33020</wp:posOffset>
+            </wp:positionV>
+            <wp:extent cx="1996440" cy="1181735"/>
+            <wp:effectExtent l="0" t="0" r="3810" b="0"/>
+            <wp:wrapThrough wrapText="bothSides">
+              <wp:wrapPolygon edited="0">
+                <wp:start x="0" y="0"/>
+                <wp:lineTo x="0" y="21240"/>
+                <wp:lineTo x="21435" y="21240"/>
+                <wp:lineTo x="21435" y="0"/>
+                <wp:lineTo x="0" y="0"/>
+              </wp:wrapPolygon>
+            </wp:wrapThrough>
+            <wp:docPr id="7" name="Imagem 7"/>
+            <wp:cNvGraphicFramePr>
+              <a:graphicFrameLocks xmlns:a="http://schemas.openxmlformats.org/drawingml/2006/main" noChangeAspect="1"/>
+            </wp:cNvGraphicFramePr>
+            <a:graphic xmlns:a="http://schemas.openxmlformats.org/drawingml/2006/main">
+              <a:graphicData uri="http://schemas.openxmlformats.org/drawingml/2006/picture">
+                <pic:pic xmlns:pic="http://schemas.openxmlformats.org/drawingml/2006/picture">
+                  <pic:nvPicPr>
+                    <pic:cNvPr id="1" name=""/>
+                    <pic:cNvPicPr/>
+                  </pic:nvPicPr>
+                  <pic:blipFill>
+                    <a:blip r:embed="rId7">
+                      <a:extLst>
+                        <a:ext uri="{28A0092B-C50C-407E-A947-70E740481C1C}">
+                          <a14:useLocalDpi xmlns:a14="http://schemas.microsoft.com/office/drawing/2010/main" val="0"/>
+                        </a:ext>
+                      </a:extLst>
+                    </a:blip>
+                    <a:stretch>
+                      <a:fillRect/>
+                    </a:stretch>
+                  </pic:blipFill>
+                  <pic:spPr>
+                    <a:xfrm>
+                      <a:off x="0" y="0"/>
+                      <a:ext cx="1996440" cy="1181735"/>
+                    </a:xfrm>
+                    <a:prstGeom prst="rect">
+                      <a:avLst/>
+                    </a:prstGeom>
+                  </pic:spPr>
+                </pic:pic>
+              </a:graphicData>
+            </a:graphic>
+            <wp14:sizeRelH relativeFrom="margin">
+              <wp14:pctWidth>0</wp14:pctWidth>
+            </wp14:sizeRelH>
+            <wp14:sizeRelV relativeFrom="margin">
+              <wp14:pctHeight>0</wp14:pctHeight>
+            </wp14:sizeRelV>
+          </wp:anchor>
+        </w:drawing>
+      </w:r>
+    </w:p>
+    <w:p>
+      <w:proofErr w:type="spellStart"/>
+      <w:r>
+        <w:t>operadoeres</w:t>
+      </w:r>
+      <w:proofErr w:type="spellEnd"/>
+      <w:r>
+        <w:t xml:space="preserve"> </w:t>
+      </w:r>
+      <w:proofErr w:type="spellStart"/>
+      <w:r>
+        <w:t>logicos</w:t>
+      </w:r>
+      <w:proofErr w:type="spellEnd"/>
+      <w:r>
+        <w:t xml:space="preserve"> </w:t>
+      </w:r>
+    </w:p>
+    <w:p>
+      <w:r>
+        <w:t>! = negação</w:t>
+      </w:r>
+    </w:p>
+    <w:p>
+      <w:r>
+        <w:t xml:space="preserve">só tem resultado em </w:t>
+      </w:r>
+      <w:proofErr w:type="spellStart"/>
+      <w:r>
+        <w:t>true</w:t>
+      </w:r>
+      <w:proofErr w:type="spellEnd"/>
+      <w:r>
+        <w:t xml:space="preserve"> ou false</w:t>
+      </w:r>
+    </w:p>
+    <w:p>
+      <w:r>
+        <w:rPr>
+          <w:noProof/>
+        </w:rPr>
+        <w:drawing>
+          <wp:inline distT="0" distB="0" distL="0" distR="0" wp14:anchorId="04CDAB68" wp14:editId="0B7A8F99">
+            <wp:extent cx="2314575" cy="1047750"/>
+            <wp:effectExtent l="0" t="0" r="9525" b="0"/>
+            <wp:docPr id="4" name="Imagem 4"/>
+            <wp:cNvGraphicFramePr>
+              <a:graphicFrameLocks xmlns:a="http://schemas.openxmlformats.org/drawingml/2006/main" noChangeAspect="1"/>
+            </wp:cNvGraphicFramePr>
+            <a:graphic xmlns:a="http://schemas.openxmlformats.org/drawingml/2006/main">
+              <a:graphicData uri="http://schemas.openxmlformats.org/drawingml/2006/picture">
+                <pic:pic xmlns:pic="http://schemas.openxmlformats.org/drawingml/2006/picture">
+                  <pic:nvPicPr>
+                    <pic:cNvPr id="1" name=""/>
+                    <pic:cNvPicPr/>
+                  </pic:nvPicPr>
+                  <pic:blipFill>
+                    <a:blip r:embed="rId8"/>
+                    <a:stretch>
+                      <a:fillRect/>
+                    </a:stretch>
+                  </pic:blipFill>
+                  <pic:spPr>
+                    <a:xfrm>
+                      <a:off x="0" y="0"/>
+                      <a:ext cx="2314575" cy="1047750"/>
                     </a:xfrm>
                     <a:prstGeom prst="rect">
                       <a:avLst/>
@@ -328,6 +1076,582 @@
             </a:graphic>
           </wp:inline>
         </w:drawing>
+      </w:r>
+    </w:p>
+    <w:p/>
+    <w:p/>
+    <w:p>
+      <w:r>
+        <w:lastRenderedPageBreak/>
+        <w:t xml:space="preserve">&amp;&amp; = </w:t>
+      </w:r>
+      <w:proofErr w:type="spellStart"/>
+      <w:r>
+        <w:t>cojunção</w:t>
+      </w:r>
+      <w:proofErr w:type="spellEnd"/>
+    </w:p>
+    <w:p>
+      <w:r>
+        <w:rPr>
+          <w:noProof/>
+        </w:rPr>
+        <w:drawing>
+          <wp:inline distT="0" distB="0" distL="0" distR="0" wp14:anchorId="79B36A2F" wp14:editId="17E0533B">
+            <wp:extent cx="2552700" cy="1581150"/>
+            <wp:effectExtent l="0" t="0" r="0" b="0"/>
+            <wp:docPr id="5" name="Imagem 5"/>
+            <wp:cNvGraphicFramePr>
+              <a:graphicFrameLocks xmlns:a="http://schemas.openxmlformats.org/drawingml/2006/main" noChangeAspect="1"/>
+            </wp:cNvGraphicFramePr>
+            <a:graphic xmlns:a="http://schemas.openxmlformats.org/drawingml/2006/main">
+              <a:graphicData uri="http://schemas.openxmlformats.org/drawingml/2006/picture">
+                <pic:pic xmlns:pic="http://schemas.openxmlformats.org/drawingml/2006/picture">
+                  <pic:nvPicPr>
+                    <pic:cNvPr id="1" name=""/>
+                    <pic:cNvPicPr/>
+                  </pic:nvPicPr>
+                  <pic:blipFill>
+                    <a:blip r:embed="rId9"/>
+                    <a:stretch>
+                      <a:fillRect/>
+                    </a:stretch>
+                  </pic:blipFill>
+                  <pic:spPr>
+                    <a:xfrm>
+                      <a:off x="0" y="0"/>
+                      <a:ext cx="2552700" cy="1581150"/>
+                    </a:xfrm>
+                    <a:prstGeom prst="rect">
+                      <a:avLst/>
+                    </a:prstGeom>
+                  </pic:spPr>
+                </pic:pic>
+              </a:graphicData>
+            </a:graphic>
+          </wp:inline>
+        </w:drawing>
+      </w:r>
+    </w:p>
+    <w:p>
+      <w:r>
+        <w:t>|| = disjunção</w:t>
+      </w:r>
+    </w:p>
+    <w:p>
+      <w:r>
+        <w:rPr>
+          <w:noProof/>
+        </w:rPr>
+        <w:drawing>
+          <wp:inline distT="0" distB="0" distL="0" distR="0" wp14:anchorId="2315BC58" wp14:editId="13E73F2F">
+            <wp:extent cx="2457450" cy="1485900"/>
+            <wp:effectExtent l="0" t="0" r="0" b="0"/>
+            <wp:docPr id="6" name="Imagem 6"/>
+            <wp:cNvGraphicFramePr>
+              <a:graphicFrameLocks xmlns:a="http://schemas.openxmlformats.org/drawingml/2006/main" noChangeAspect="1"/>
+            </wp:cNvGraphicFramePr>
+            <a:graphic xmlns:a="http://schemas.openxmlformats.org/drawingml/2006/main">
+              <a:graphicData uri="http://schemas.openxmlformats.org/drawingml/2006/picture">
+                <pic:pic xmlns:pic="http://schemas.openxmlformats.org/drawingml/2006/picture">
+                  <pic:nvPicPr>
+                    <pic:cNvPr id="1" name=""/>
+                    <pic:cNvPicPr/>
+                  </pic:nvPicPr>
+                  <pic:blipFill>
+                    <a:blip r:embed="rId10"/>
+                    <a:stretch>
+                      <a:fillRect/>
+                    </a:stretch>
+                  </pic:blipFill>
+                  <pic:spPr>
+                    <a:xfrm>
+                      <a:off x="0" y="0"/>
+                      <a:ext cx="2457450" cy="1485900"/>
+                    </a:xfrm>
+                    <a:prstGeom prst="rect">
+                      <a:avLst/>
+                    </a:prstGeom>
+                  </pic:spPr>
+                </pic:pic>
+              </a:graphicData>
+            </a:graphic>
+          </wp:inline>
+        </w:drawing>
+      </w:r>
+    </w:p>
+    <w:p>
+      <w:r>
+        <w:t>Ordem de precedência geral</w:t>
+      </w:r>
+    </w:p>
+    <w:p>
+      <w:r>
+        <w:rPr>
+          <w:noProof/>
+        </w:rPr>
+        <w:drawing>
+          <wp:inline distT="0" distB="0" distL="0" distR="0" wp14:anchorId="5DC228D2" wp14:editId="7CA4F519">
+            <wp:extent cx="2343150" cy="2905125"/>
+            <wp:effectExtent l="0" t="0" r="0" b="9525"/>
+            <wp:docPr id="8" name="Imagem 8"/>
+            <wp:cNvGraphicFramePr>
+              <a:graphicFrameLocks xmlns:a="http://schemas.openxmlformats.org/drawingml/2006/main" noChangeAspect="1"/>
+            </wp:cNvGraphicFramePr>
+            <a:graphic xmlns:a="http://schemas.openxmlformats.org/drawingml/2006/main">
+              <a:graphicData uri="http://schemas.openxmlformats.org/drawingml/2006/picture">
+                <pic:pic xmlns:pic="http://schemas.openxmlformats.org/drawingml/2006/picture">
+                  <pic:nvPicPr>
+                    <pic:cNvPr id="1" name=""/>
+                    <pic:cNvPicPr/>
+                  </pic:nvPicPr>
+                  <pic:blipFill>
+                    <a:blip r:embed="rId11"/>
+                    <a:stretch>
+                      <a:fillRect/>
+                    </a:stretch>
+                  </pic:blipFill>
+                  <pic:spPr>
+                    <a:xfrm>
+                      <a:off x="0" y="0"/>
+                      <a:ext cx="2343150" cy="2905125"/>
+                    </a:xfrm>
+                    <a:prstGeom prst="rect">
+                      <a:avLst/>
+                    </a:prstGeom>
+                  </pic:spPr>
+                </pic:pic>
+              </a:graphicData>
+            </a:graphic>
+          </wp:inline>
+        </w:drawing>
+      </w:r>
+    </w:p>
+    <w:p/>
+    <w:p/>
+    <w:p/>
+    <w:p/>
+    <w:p/>
+    <w:p>
+      <w:r>
+        <w:rPr>
+          <w:noProof/>
+        </w:rPr>
+        <w:lastRenderedPageBreak/>
+        <w:drawing>
+          <wp:anchor distT="0" distB="0" distL="114300" distR="114300" simplePos="0" relativeHeight="251664384" behindDoc="0" locked="0" layoutInCell="1" allowOverlap="1" wp14:anchorId="491DF18D" wp14:editId="78970BA8">
+            <wp:simplePos x="0" y="0"/>
+            <wp:positionH relativeFrom="column">
+              <wp:posOffset>3438707</wp:posOffset>
+            </wp:positionH>
+            <wp:positionV relativeFrom="paragraph">
+              <wp:posOffset>0</wp:posOffset>
+            </wp:positionV>
+            <wp:extent cx="2971800" cy="609600"/>
+            <wp:effectExtent l="0" t="0" r="0" b="0"/>
+            <wp:wrapThrough wrapText="bothSides">
+              <wp:wrapPolygon edited="0">
+                <wp:start x="0" y="0"/>
+                <wp:lineTo x="0" y="20925"/>
+                <wp:lineTo x="21462" y="20925"/>
+                <wp:lineTo x="21462" y="0"/>
+                <wp:lineTo x="0" y="0"/>
+              </wp:wrapPolygon>
+            </wp:wrapThrough>
+            <wp:docPr id="11" name="Imagem 11"/>
+            <wp:cNvGraphicFramePr>
+              <a:graphicFrameLocks xmlns:a="http://schemas.openxmlformats.org/drawingml/2006/main" noChangeAspect="1"/>
+            </wp:cNvGraphicFramePr>
+            <a:graphic xmlns:a="http://schemas.openxmlformats.org/drawingml/2006/main">
+              <a:graphicData uri="http://schemas.openxmlformats.org/drawingml/2006/picture">
+                <pic:pic xmlns:pic="http://schemas.openxmlformats.org/drawingml/2006/picture">
+                  <pic:nvPicPr>
+                    <pic:cNvPr id="1" name=""/>
+                    <pic:cNvPicPr/>
+                  </pic:nvPicPr>
+                  <pic:blipFill>
+                    <a:blip r:embed="rId12">
+                      <a:extLst>
+                        <a:ext uri="{28A0092B-C50C-407E-A947-70E740481C1C}">
+                          <a14:useLocalDpi xmlns:a14="http://schemas.microsoft.com/office/drawing/2010/main" val="0"/>
+                        </a:ext>
+                      </a:extLst>
+                    </a:blip>
+                    <a:stretch>
+                      <a:fillRect/>
+                    </a:stretch>
+                  </pic:blipFill>
+                  <pic:spPr>
+                    <a:xfrm>
+                      <a:off x="0" y="0"/>
+                      <a:ext cx="2971800" cy="609600"/>
+                    </a:xfrm>
+                    <a:prstGeom prst="rect">
+                      <a:avLst/>
+                    </a:prstGeom>
+                  </pic:spPr>
+                </pic:pic>
+              </a:graphicData>
+            </a:graphic>
+          </wp:anchor>
+        </w:drawing>
+      </w:r>
+      <w:r>
+        <w:rPr>
+          <w:noProof/>
+        </w:rPr>
+        <w:drawing>
+          <wp:anchor distT="0" distB="0" distL="114300" distR="114300" simplePos="0" relativeHeight="251662336" behindDoc="0" locked="0" layoutInCell="1" allowOverlap="1" wp14:anchorId="0BBF84FD" wp14:editId="1AFE97F6">
+            <wp:simplePos x="0" y="0"/>
+            <wp:positionH relativeFrom="column">
+              <wp:posOffset>1166495</wp:posOffset>
+            </wp:positionH>
+            <wp:positionV relativeFrom="paragraph">
+              <wp:posOffset>14605</wp:posOffset>
+            </wp:positionV>
+            <wp:extent cx="2149475" cy="391795"/>
+            <wp:effectExtent l="0" t="0" r="3175" b="8255"/>
+            <wp:wrapThrough wrapText="bothSides">
+              <wp:wrapPolygon edited="0">
+                <wp:start x="0" y="0"/>
+                <wp:lineTo x="0" y="21005"/>
+                <wp:lineTo x="21440" y="21005"/>
+                <wp:lineTo x="21440" y="0"/>
+                <wp:lineTo x="0" y="0"/>
+              </wp:wrapPolygon>
+            </wp:wrapThrough>
+            <wp:docPr id="10" name="Imagem 10"/>
+            <wp:cNvGraphicFramePr>
+              <a:graphicFrameLocks xmlns:a="http://schemas.openxmlformats.org/drawingml/2006/main" noChangeAspect="1"/>
+            </wp:cNvGraphicFramePr>
+            <a:graphic xmlns:a="http://schemas.openxmlformats.org/drawingml/2006/main">
+              <a:graphicData uri="http://schemas.openxmlformats.org/drawingml/2006/picture">
+                <pic:pic xmlns:pic="http://schemas.openxmlformats.org/drawingml/2006/picture">
+                  <pic:nvPicPr>
+                    <pic:cNvPr id="1" name=""/>
+                    <pic:cNvPicPr/>
+                  </pic:nvPicPr>
+                  <pic:blipFill>
+                    <a:blip r:embed="rId13">
+                      <a:extLst>
+                        <a:ext uri="{28A0092B-C50C-407E-A947-70E740481C1C}">
+                          <a14:useLocalDpi xmlns:a14="http://schemas.microsoft.com/office/drawing/2010/main" val="0"/>
+                        </a:ext>
+                      </a:extLst>
+                    </a:blip>
+                    <a:stretch>
+                      <a:fillRect/>
+                    </a:stretch>
+                  </pic:blipFill>
+                  <pic:spPr>
+                    <a:xfrm>
+                      <a:off x="0" y="0"/>
+                      <a:ext cx="2149475" cy="391795"/>
+                    </a:xfrm>
+                    <a:prstGeom prst="rect">
+                      <a:avLst/>
+                    </a:prstGeom>
+                  </pic:spPr>
+                </pic:pic>
+              </a:graphicData>
+            </a:graphic>
+            <wp14:sizeRelH relativeFrom="margin">
+              <wp14:pctWidth>0</wp14:pctWidth>
+            </wp14:sizeRelH>
+            <wp14:sizeRelV relativeFrom="margin">
+              <wp14:pctHeight>0</wp14:pctHeight>
+            </wp14:sizeRelV>
+          </wp:anchor>
+        </w:drawing>
+      </w:r>
+      <w:r>
+        <w:t>Operador ternário</w:t>
+      </w:r>
+      <w:r>
+        <w:rPr>
+          <w:noProof/>
+        </w:rPr>
+        <w:t xml:space="preserve"> </w:t>
+      </w:r>
+    </w:p>
+    <w:p>
+      <w:r>
+        <w:rPr>
+          <w:noProof/>
+        </w:rPr>
+        <w:drawing>
+          <wp:anchor distT="0" distB="0" distL="114300" distR="114300" simplePos="0" relativeHeight="251663360" behindDoc="0" locked="0" layoutInCell="1" allowOverlap="1" wp14:anchorId="68723147" wp14:editId="0A44BA0F">
+            <wp:simplePos x="0" y="0"/>
+            <wp:positionH relativeFrom="column">
+              <wp:posOffset>-492215</wp:posOffset>
+            </wp:positionH>
+            <wp:positionV relativeFrom="paragraph">
+              <wp:posOffset>433705</wp:posOffset>
+            </wp:positionV>
+            <wp:extent cx="5400040" cy="1236980"/>
+            <wp:effectExtent l="0" t="0" r="0" b="1270"/>
+            <wp:wrapThrough wrapText="bothSides">
+              <wp:wrapPolygon edited="0">
+                <wp:start x="0" y="0"/>
+                <wp:lineTo x="0" y="21290"/>
+                <wp:lineTo x="21488" y="21290"/>
+                <wp:lineTo x="21488" y="0"/>
+                <wp:lineTo x="0" y="0"/>
+              </wp:wrapPolygon>
+            </wp:wrapThrough>
+            <wp:docPr id="9" name="Imagem 9"/>
+            <wp:cNvGraphicFramePr>
+              <a:graphicFrameLocks xmlns:a="http://schemas.openxmlformats.org/drawingml/2006/main" noChangeAspect="1"/>
+            </wp:cNvGraphicFramePr>
+            <a:graphic xmlns:a="http://schemas.openxmlformats.org/drawingml/2006/main">
+              <a:graphicData uri="http://schemas.openxmlformats.org/drawingml/2006/picture">
+                <pic:pic xmlns:pic="http://schemas.openxmlformats.org/drawingml/2006/picture">
+                  <pic:nvPicPr>
+                    <pic:cNvPr id="1" name=""/>
+                    <pic:cNvPicPr/>
+                  </pic:nvPicPr>
+                  <pic:blipFill>
+                    <a:blip r:embed="rId14">
+                      <a:extLst>
+                        <a:ext uri="{28A0092B-C50C-407E-A947-70E740481C1C}">
+                          <a14:useLocalDpi xmlns:a14="http://schemas.microsoft.com/office/drawing/2010/main" val="0"/>
+                        </a:ext>
+                      </a:extLst>
+                    </a:blip>
+                    <a:stretch>
+                      <a:fillRect/>
+                    </a:stretch>
+                  </pic:blipFill>
+                  <pic:spPr>
+                    <a:xfrm>
+                      <a:off x="0" y="0"/>
+                      <a:ext cx="5400040" cy="1236980"/>
+                    </a:xfrm>
+                    <a:prstGeom prst="rect">
+                      <a:avLst/>
+                    </a:prstGeom>
+                  </pic:spPr>
+                </pic:pic>
+              </a:graphicData>
+            </a:graphic>
+          </wp:anchor>
+        </w:drawing>
+      </w:r>
+    </w:p>
+    <w:p/>
+    <w:p/>
+    <w:p/>
+    <w:p/>
+    <w:p/>
+    <w:p/>
+    <w:p>
+      <w:r>
+        <w:rPr>
+          <w:noProof/>
+        </w:rPr>
+        <w:drawing>
+          <wp:anchor distT="0" distB="0" distL="114300" distR="114300" simplePos="0" relativeHeight="251665408" behindDoc="0" locked="0" layoutInCell="1" allowOverlap="1" wp14:anchorId="134C1A7A" wp14:editId="7F7F6BA1">
+            <wp:simplePos x="0" y="0"/>
+            <wp:positionH relativeFrom="column">
+              <wp:posOffset>3661410</wp:posOffset>
+            </wp:positionH>
+            <wp:positionV relativeFrom="paragraph">
+              <wp:posOffset>14877</wp:posOffset>
+            </wp:positionV>
+            <wp:extent cx="2266950" cy="3800475"/>
+            <wp:effectExtent l="0" t="0" r="0" b="9525"/>
+            <wp:wrapThrough wrapText="bothSides">
+              <wp:wrapPolygon edited="0">
+                <wp:start x="0" y="0"/>
+                <wp:lineTo x="0" y="21546"/>
+                <wp:lineTo x="21418" y="21546"/>
+                <wp:lineTo x="21418" y="0"/>
+                <wp:lineTo x="0" y="0"/>
+              </wp:wrapPolygon>
+            </wp:wrapThrough>
+            <wp:docPr id="12" name="Imagem 12"/>
+            <wp:cNvGraphicFramePr>
+              <a:graphicFrameLocks xmlns:a="http://schemas.openxmlformats.org/drawingml/2006/main" noChangeAspect="1"/>
+            </wp:cNvGraphicFramePr>
+            <a:graphic xmlns:a="http://schemas.openxmlformats.org/drawingml/2006/main">
+              <a:graphicData uri="http://schemas.openxmlformats.org/drawingml/2006/picture">
+                <pic:pic xmlns:pic="http://schemas.openxmlformats.org/drawingml/2006/picture">
+                  <pic:nvPicPr>
+                    <pic:cNvPr id="1" name=""/>
+                    <pic:cNvPicPr/>
+                  </pic:nvPicPr>
+                  <pic:blipFill>
+                    <a:blip r:embed="rId15">
+                      <a:extLst>
+                        <a:ext uri="{28A0092B-C50C-407E-A947-70E740481C1C}">
+                          <a14:useLocalDpi xmlns:a14="http://schemas.microsoft.com/office/drawing/2010/main" val="0"/>
+                        </a:ext>
+                      </a:extLst>
+                    </a:blip>
+                    <a:stretch>
+                      <a:fillRect/>
+                    </a:stretch>
+                  </pic:blipFill>
+                  <pic:spPr>
+                    <a:xfrm>
+                      <a:off x="0" y="0"/>
+                      <a:ext cx="2266950" cy="3800475"/>
+                    </a:xfrm>
+                    <a:prstGeom prst="rect">
+                      <a:avLst/>
+                    </a:prstGeom>
+                  </pic:spPr>
+                </pic:pic>
+              </a:graphicData>
+            </a:graphic>
+          </wp:anchor>
+        </w:drawing>
+      </w:r>
+      <w:r>
+        <w:t xml:space="preserve">DOM </w:t>
+      </w:r>
+    </w:p>
+    <w:p>
+      <w:r>
+        <w:t>SÓ FUNCIONA NO NAVEGADOR</w:t>
+      </w:r>
+    </w:p>
+    <w:p>
+      <w:r>
+        <w:t>dom</w:t>
+      </w:r>
+    </w:p>
+    <w:p>
+      <w:r>
+        <w:t>dom só funciona no navegador</w:t>
+      </w:r>
+    </w:p>
+    <w:p>
+      <w:r>
+        <w:t xml:space="preserve">pode selecionar ele mentos do </w:t>
+      </w:r>
+      <w:proofErr w:type="spellStart"/>
+      <w:r>
+        <w:t>cocumento</w:t>
+      </w:r>
+      <w:proofErr w:type="spellEnd"/>
+      <w:r>
+        <w:t xml:space="preserve"> por marca</w:t>
+      </w:r>
+    </w:p>
+    <w:p>
+      <w:proofErr w:type="spellStart"/>
+      <w:proofErr w:type="gramStart"/>
+      <w:r>
+        <w:t>getElementsByTagName</w:t>
+      </w:r>
+      <w:proofErr w:type="spellEnd"/>
+      <w:r>
+        <w:t>(</w:t>
+      </w:r>
+      <w:proofErr w:type="gramEnd"/>
+      <w:r>
+        <w:t>)</w:t>
+      </w:r>
+    </w:p>
+    <w:p>
+      <w:r>
+        <w:t>por id</w:t>
+      </w:r>
+    </w:p>
+    <w:p>
+      <w:proofErr w:type="spellStart"/>
+      <w:proofErr w:type="gramStart"/>
+      <w:r>
+        <w:t>getElementBYid</w:t>
+      </w:r>
+      <w:proofErr w:type="spellEnd"/>
+      <w:r>
+        <w:t>(</w:t>
+      </w:r>
+      <w:proofErr w:type="gramEnd"/>
+      <w:r>
+        <w:t>)</w:t>
+      </w:r>
+    </w:p>
+    <w:p>
+      <w:r>
+        <w:t xml:space="preserve">por nome </w:t>
+      </w:r>
+    </w:p>
+    <w:p>
+      <w:proofErr w:type="spellStart"/>
+      <w:proofErr w:type="gramStart"/>
+      <w:r>
+        <w:t>getElementsByName</w:t>
+      </w:r>
+      <w:proofErr w:type="spellEnd"/>
+      <w:r>
+        <w:t>(</w:t>
+      </w:r>
+      <w:proofErr w:type="gramEnd"/>
+      <w:r>
+        <w:t>)</w:t>
+      </w:r>
+    </w:p>
+    <w:p>
+      <w:r>
+        <w:t>por classe</w:t>
+      </w:r>
+    </w:p>
+    <w:p>
+      <w:proofErr w:type="spellStart"/>
+      <w:proofErr w:type="gramStart"/>
+      <w:r>
+        <w:t>getElementByClassName</w:t>
+      </w:r>
+      <w:proofErr w:type="spellEnd"/>
+      <w:r>
+        <w:t>(</w:t>
+      </w:r>
+      <w:proofErr w:type="gramEnd"/>
+      <w:r>
+        <w:t>)</w:t>
+      </w:r>
+    </w:p>
+    <w:p>
+      <w:proofErr w:type="gramStart"/>
+      <w:r>
+        <w:t>pro</w:t>
+      </w:r>
+      <w:proofErr w:type="gramEnd"/>
+      <w:r>
+        <w:t xml:space="preserve"> seletor</w:t>
+      </w:r>
+    </w:p>
+    <w:p>
+      <w:proofErr w:type="spellStart"/>
+      <w:proofErr w:type="gramStart"/>
+      <w:r>
+        <w:t>querySelector</w:t>
+      </w:r>
+      <w:proofErr w:type="spellEnd"/>
+      <w:r>
+        <w:t>(</w:t>
+      </w:r>
+      <w:proofErr w:type="gramEnd"/>
+      <w:r>
+        <w:t>)</w:t>
+      </w:r>
+    </w:p>
+    <w:p>
+      <w:proofErr w:type="spellStart"/>
+      <w:proofErr w:type="gramStart"/>
+      <w:r>
+        <w:t>querySelectorAll</w:t>
+      </w:r>
+      <w:proofErr w:type="spellEnd"/>
+      <w:r>
+        <w:t>(</w:t>
+      </w:r>
+      <w:proofErr w:type="gramEnd"/>
+      <w:r>
+        <w:t>)</w:t>
       </w:r>
     </w:p>
     <w:sectPr>

</xml_diff>

<commit_message>
desenvolvendo o segundo teste
</commit_message>
<xml_diff>
--- a/java script/Documentação Java script.docx
+++ b/java script/Documentação Java script.docx
@@ -1603,7 +1603,13 @@
       <w:proofErr w:type="spellStart"/>
       <w:proofErr w:type="gramStart"/>
       <w:r>
-        <w:t>getElementByClassName</w:t>
+        <w:t>getElement</w:t>
+      </w:r>
+      <w:r>
+        <w:t>s</w:t>
+      </w:r>
+      <w:r>
+        <w:t>ByClassName</w:t>
       </w:r>
       <w:proofErr w:type="spellEnd"/>
       <w:r>

</xml_diff>